<commit_message>
Changes to be committed: 	modified:   document.docx
</commit_message>
<xml_diff>
--- a/document.docx
+++ b/document.docx
@@ -3799,10 +3799,14 @@
       <w:r>
         <w:t>If Slide Menu response is null, don’t show the menu.</w:t>
       </w:r>
+    </w:p>
+    <w:p>
+      <w:r>
+        <w:t>Changed</w:t>
+      </w:r>
       <w:bookmarkStart w:id="0" w:name="_GoBack"/>
       <w:bookmarkEnd w:id="0"/>
     </w:p>
-    <w:p/>
     <w:sectPr>
       <w:pgSz w:w="11900" w:h="16840"/>
       <w:pgMar w:top="1440" w:right="1800" w:bottom="1440" w:left="1800" w:header="708" w:footer="708" w:gutter="0"/>

</xml_diff>